<commit_message>
Update Internship report makchanna.docx
</commit_message>
<xml_diff>
--- a/Report/Internship report makchanna.docx
+++ b/Report/Internship report makchanna.docx
@@ -186,14 +186,34 @@
         </w:rPr>
         <w:t xml:space="preserve">របស់និស្សិត៖ </w:t>
       </w:r>
+      <w:proofErr w:type="spellStart"/>
       <w:r>
         <w:rPr>
           <w:rFonts w:ascii="Khmer OS Muol Light" w:hAnsi="Khmer OS Muol Light" w:cs="Khmer OS Muol Light"/>
           <w:sz w:val="24"/>
           <w:szCs w:val="24"/>
         </w:rPr>
-        <w:t>ម៉ាក់​  ​ច័ន្ទណា</w:t>
-      </w:r>
+        <w:t>ម៉ាក</w:t>
+      </w:r>
+      <w:proofErr w:type="spellEnd"/>
+      <w:r>
+        <w:rPr>
+          <w:rFonts w:ascii="Khmer OS Muol Light" w:hAnsi="Khmer OS Muol Light" w:cs="Khmer OS Muol Light"/>
+          <w:sz w:val="24"/>
+          <w:szCs w:val="24"/>
+        </w:rPr>
+        <w:t>់​  ​</w:t>
+      </w:r>
+      <w:proofErr w:type="spellStart"/>
+      <w:r>
+        <w:rPr>
+          <w:rFonts w:ascii="Khmer OS Muol Light" w:hAnsi="Khmer OS Muol Light" w:cs="Khmer OS Muol Light"/>
+          <w:sz w:val="24"/>
+          <w:szCs w:val="24"/>
+        </w:rPr>
+        <w:t>ច័ន្ទណា</w:t>
+      </w:r>
+      <w:proofErr w:type="spellEnd"/>
     </w:p>
     <w:p>
       <w:pPr>
@@ -442,13 +462,41 @@
         </w:rPr>
         <w:tab/>
       </w:r>
+      <w:proofErr w:type="spellStart"/>
       <w:r>
         <w:rPr>
           <w:rFonts w:ascii="Khmer OS Muol Light" w:hAnsi="Khmer OS Muol Light" w:cs="Khmer OS Muol Light"/>
           <w:sz w:val="24"/>
           <w:szCs w:val="24"/>
         </w:rPr>
-        <w:t>អ៊ូច​ គង្គារ​</w:t>
+        <w:t>អ៊ូច</w:t>
+      </w:r>
+      <w:proofErr w:type="spellEnd"/>
+      <w:r>
+        <w:rPr>
+          <w:rFonts w:ascii="Khmer OS Muol Light" w:hAnsi="Khmer OS Muol Light" w:cs="Khmer OS Muol Light"/>
+          <w:sz w:val="24"/>
+          <w:szCs w:val="24"/>
+        </w:rPr>
+        <w:t xml:space="preserve">​ </w:t>
+      </w:r>
+      <w:proofErr w:type="spellStart"/>
+      <w:r>
+        <w:rPr>
+          <w:rFonts w:ascii="Khmer OS Muol Light" w:hAnsi="Khmer OS Muol Light" w:cs="Khmer OS Muol Light"/>
+          <w:sz w:val="24"/>
+          <w:szCs w:val="24"/>
+        </w:rPr>
+        <w:t>គង្គារ</w:t>
+      </w:r>
+      <w:proofErr w:type="spellEnd"/>
+      <w:r>
+        <w:rPr>
+          <w:rFonts w:ascii="Khmer OS Muol Light" w:hAnsi="Khmer OS Muol Light" w:cs="Khmer OS Muol Light"/>
+          <w:sz w:val="24"/>
+          <w:szCs w:val="24"/>
+        </w:rPr>
+        <w:t>​</w:t>
       </w:r>
     </w:p>
     <w:p>
@@ -480,6 +528,7 @@
         </w:rPr>
         <w:tab/>
       </w:r>
+      <w:proofErr w:type="spellStart"/>
       <w:r>
         <w:rPr>
           <w:rFonts w:ascii="Khmer OS Muol Light" w:hAnsi="Khmer OS Muol Light" w:cs="Khmer OS Muol Light"/>
@@ -496,13 +545,32 @@
         </w:rPr>
         <w:t>ៀ</w:t>
       </w:r>
+      <w:proofErr w:type="spellEnd"/>
       <w:r>
         <w:rPr>
           <w:rFonts w:ascii="Khmer OS Muol Light" w:hAnsi="Khmer OS Muol Light" w:cs="Khmer OS Muol Light"/>
           <w:sz w:val="24"/>
           <w:szCs w:val="24"/>
         </w:rPr>
-        <w:t>​ សុផល​</w:t>
+        <w:t xml:space="preserve">​ </w:t>
+      </w:r>
+      <w:proofErr w:type="spellStart"/>
+      <w:r>
+        <w:rPr>
+          <w:rFonts w:ascii="Khmer OS Muol Light" w:hAnsi="Khmer OS Muol Light" w:cs="Khmer OS Muol Light"/>
+          <w:sz w:val="24"/>
+          <w:szCs w:val="24"/>
+        </w:rPr>
+        <w:t>សុផល</w:t>
+      </w:r>
+      <w:proofErr w:type="spellEnd"/>
+      <w:r>
+        <w:rPr>
+          <w:rFonts w:ascii="Khmer OS Muol Light" w:hAnsi="Khmer OS Muol Light" w:cs="Khmer OS Muol Light"/>
+          <w:sz w:val="24"/>
+          <w:szCs w:val="24"/>
+        </w:rPr>
+        <w:t>​</w:t>
       </w:r>
       <w:r>
         <w:rPr>
@@ -828,8 +896,9 @@
           <w:sz w:val="32"/>
           <w:szCs w:val="32"/>
         </w:rPr>
-        <w:t xml:space="preserve">Phnom Penh,  </w:t>
-      </w:r>
+        <w:t xml:space="preserve">Phnom </w:t>
+      </w:r>
+      <w:proofErr w:type="gramStart"/>
       <w:r>
         <w:rPr>
           <w:rFonts w:ascii="Times New Roman" w:hAnsi="Times New Roman" w:cs="Times New Roman"/>
@@ -838,7 +907,7 @@
           <w:sz w:val="32"/>
           <w:szCs w:val="32"/>
         </w:rPr>
-        <w:t>December ___, 202</w:t>
+        <w:t xml:space="preserve">Penh,  </w:t>
       </w:r>
       <w:r>
         <w:rPr>
@@ -848,14 +917,10 @@
           <w:sz w:val="32"/>
           <w:szCs w:val="32"/>
         </w:rPr>
-        <w:t>3</w:t>
-      </w:r>
-    </w:p>
-    <w:p>
-      <w:pPr>
-        <w:spacing w:line="240" w:lineRule="auto"/>
-        <w:ind w:left="720" w:hanging="11"/>
-        <w:jc w:val="center"/>
+        <w:t>December</w:t>
+      </w:r>
+      <w:proofErr w:type="gramEnd"/>
+      <w:r>
         <w:rPr>
           <w:rFonts w:ascii="Times New Roman" w:hAnsi="Times New Roman" w:cs="Times New Roman"/>
           <w:b/>
@@ -863,6 +928,31 @@
           <w:sz w:val="32"/>
           <w:szCs w:val="32"/>
         </w:rPr>
+        <w:t xml:space="preserve"> ___, 202</w:t>
+      </w:r>
+      <w:r>
+        <w:rPr>
+          <w:rFonts w:ascii="Times New Roman" w:hAnsi="Times New Roman" w:cs="Times New Roman"/>
+          <w:b/>
+          <w:bCs/>
+          <w:sz w:val="32"/>
+          <w:szCs w:val="32"/>
+        </w:rPr>
+        <w:t>3</w:t>
+      </w:r>
+    </w:p>
+    <w:p>
+      <w:pPr>
+        <w:spacing w:line="240" w:lineRule="auto"/>
+        <w:ind w:left="720" w:hanging="11"/>
+        <w:jc w:val="center"/>
+        <w:rPr>
+          <w:rFonts w:ascii="Times New Roman" w:hAnsi="Times New Roman" w:cs="Times New Roman"/>
+          <w:b/>
+          <w:bCs/>
+          <w:sz w:val="32"/>
+          <w:szCs w:val="32"/>
+        </w:rPr>
       </w:pPr>
     </w:p>
     <w:p>
@@ -909,6 +999,7 @@
         </w:rPr>
         <w:tab/>
       </w:r>
+      <w:proofErr w:type="gramStart"/>
       <w:r>
         <w:rPr>
           <w:rFonts w:ascii="Times New Roman" w:hAnsi="Times New Roman" w:cs="Times New Roman"/>
@@ -928,8 +1019,9 @@
           <w:sz w:val="32"/>
           <w:szCs w:val="32"/>
         </w:rPr>
-        <w:t xml:space="preserve">: </w:t>
-      </w:r>
+        <w:t>:</w:t>
+      </w:r>
+      <w:proofErr w:type="gramEnd"/>
       <w:r>
         <w:rPr>
           <w:rFonts w:ascii="Times New Roman" w:hAnsi="Times New Roman" w:cs="Times New Roman"/>
@@ -938,6 +1030,16 @@
           <w:sz w:val="32"/>
           <w:szCs w:val="32"/>
         </w:rPr>
+        <w:t xml:space="preserve"> </w:t>
+      </w:r>
+      <w:r>
+        <w:rPr>
+          <w:rFonts w:ascii="Times New Roman" w:hAnsi="Times New Roman" w:cs="Times New Roman"/>
+          <w:b/>
+          <w:bCs/>
+          <w:sz w:val="32"/>
+          <w:szCs w:val="32"/>
+        </w:rPr>
         <w:t xml:space="preserve">  </w:t>
       </w:r>
       <w:r>
@@ -1078,8 +1180,20 @@
           <w:sz w:val="32"/>
           <w:szCs w:val="32"/>
         </w:rPr>
-        <w:t>Mr. Ouch Kongkea</w:t>
-      </w:r>
+        <w:t xml:space="preserve">Mr. Ouch </w:t>
+      </w:r>
+      <w:proofErr w:type="spellStart"/>
+      <w:r>
+        <w:rPr>
+          <w:rFonts w:ascii="Times New Roman" w:hAnsi="Times New Roman" w:cs="Times New Roman"/>
+          <w:b/>
+          <w:bCs/>
+          <w:sz w:val="32"/>
+          <w:szCs w:val="32"/>
+        </w:rPr>
+        <w:t>Kongkea</w:t>
+      </w:r>
+      <w:proofErr w:type="spellEnd"/>
     </w:p>
     <w:p>
       <w:pPr>
@@ -1535,8 +1649,20 @@
           <w:sz w:val="32"/>
           <w:szCs w:val="32"/>
         </w:rPr>
-        <w:t>Ouch Kongkea</w:t>
-      </w:r>
+        <w:t xml:space="preserve">Ouch </w:t>
+      </w:r>
+      <w:proofErr w:type="spellStart"/>
+      <w:r>
+        <w:rPr>
+          <w:rFonts w:ascii="Times New Roman" w:hAnsi="Times New Roman" w:cs="Times New Roman"/>
+          <w:b/>
+          <w:bCs/>
+          <w:sz w:val="32"/>
+          <w:szCs w:val="32"/>
+        </w:rPr>
+        <w:t>Kongkea</w:t>
+      </w:r>
+      <w:proofErr w:type="spellEnd"/>
     </w:p>
     <w:p>
       <w:pPr>
@@ -1925,27 +2051,37 @@
       <w:r>
         <w:t xml:space="preserve">, </w:t>
       </w:r>
+      <w:proofErr w:type="gramStart"/>
       <w:r>
         <w:rPr>
           <w:rFonts w:eastAsia="Times New Roman"/>
           <w:color w:val="000000" w:themeColor="text1"/>
           <w:lang/>
         </w:rPr>
-        <w:t>Your vision and dedication have helped to make</w:t>
-      </w:r>
-      <w:r>
-        <w:rPr>
-          <w:rFonts w:eastAsia="Times New Roman"/>
-          <w:color w:val="000000" w:themeColor="text1"/>
-        </w:rPr>
-        <w:t xml:space="preserve"> CADT </w:t>
-      </w:r>
+        <w:t>Your</w:t>
+      </w:r>
+      <w:proofErr w:type="gramEnd"/>
       <w:r>
         <w:rPr>
           <w:rFonts w:eastAsia="Times New Roman"/>
           <w:color w:val="000000" w:themeColor="text1"/>
           <w:lang/>
         </w:rPr>
+        <w:t xml:space="preserve"> vision and dedication have helped to make</w:t>
+      </w:r>
+      <w:r>
+        <w:rPr>
+          <w:rFonts w:eastAsia="Times New Roman"/>
+          <w:color w:val="000000" w:themeColor="text1"/>
+        </w:rPr>
+        <w:t xml:space="preserve"> CADT </w:t>
+      </w:r>
+      <w:r>
+        <w:rPr>
+          <w:rFonts w:eastAsia="Times New Roman"/>
+          <w:color w:val="000000" w:themeColor="text1"/>
+          <w:lang/>
+        </w:rPr>
         <w:t>a place where students can thrive and achieve their full potential.</w:t>
       </w:r>
     </w:p>
@@ -1969,11 +2105,28 @@
         <w:t xml:space="preserve">Then, </w:t>
       </w:r>
       <w:r>
-        <w:t>I would like to express my sincere gratitude to my advisor, Mr.</w:t>
-      </w:r>
-      <w:r>
-        <w:t>Ouch Kongkea</w:t>
-      </w:r>
+        <w:t xml:space="preserve">I would like to express my sincere gratitude to my advisor, </w:t>
+      </w:r>
+      <w:proofErr w:type="spellStart"/>
+      <w:proofErr w:type="gramStart"/>
+      <w:r>
+        <w:t>Mr.</w:t>
+      </w:r>
+      <w:r>
+        <w:t>Ouch</w:t>
+      </w:r>
+      <w:proofErr w:type="spellEnd"/>
+      <w:proofErr w:type="gramEnd"/>
+      <w:r>
+        <w:t xml:space="preserve"> </w:t>
+      </w:r>
+      <w:proofErr w:type="spellStart"/>
+      <w:proofErr w:type="gramStart"/>
+      <w:r>
+        <w:t>Kongkea</w:t>
+      </w:r>
+      <w:proofErr w:type="spellEnd"/>
+      <w:proofErr w:type="gramEnd"/>
       <w:r>
         <w:t xml:space="preserve"> for his help and guidance on my project. His valuable insights and suggestions have helped me improve the quality of my work immensely. I am grateful for their willingness to take the time to help me, and I am confident that I would not have been able to complete this project without his assistance.</w:t>
       </w:r>
@@ -13060,12 +13213,6 @@
         <w:rPr>
           <w:rFonts w:cs="Times New Roman"/>
         </w:rPr>
-        <w:t>s</w:t>
-      </w:r>
-      <w:r>
-        <w:rPr>
-          <w:rFonts w:cs="Times New Roman"/>
-        </w:rPr>
         <w:tab/>
       </w:r>
     </w:p>
@@ -13099,23 +13246,47 @@
         <w:ind w:left="270" w:firstLine="720"/>
         <w:rPr>
           <w:rFonts w:ascii="Times New Roman" w:hAnsi="Times New Roman" w:cs="Times New Roman"/>
-        </w:rPr>
-      </w:pPr>
-      <w:r>
-        <w:rPr>
-          <w:rFonts w:ascii="Times New Roman" w:hAnsi="Times New Roman" w:cs="Times New Roman"/>
-        </w:rPr>
-        <w:t xml:space="preserve">Technical and communicating skill are difficulty that I face during my first internship. In data preprocessing step, I need to understand or identify specific pattern data and choose the right technical for applying to solve </w:t>
-      </w:r>
-      <w:r>
-        <w:rPr>
-          <w:rFonts w:ascii="Times New Roman" w:hAnsi="Times New Roman" w:cs="Times New Roman"/>
+          <w:sz w:val="24"/>
+          <w:szCs w:val="24"/>
+        </w:rPr>
+      </w:pPr>
+      <w:r>
+        <w:rPr>
+          <w:rFonts w:ascii="Times New Roman" w:hAnsi="Times New Roman" w:cs="Times New Roman"/>
+          <w:sz w:val="24"/>
+          <w:szCs w:val="24"/>
+        </w:rPr>
+        <w:t xml:space="preserve">Technical and </w:t>
+      </w:r>
+      <w:r>
+        <w:rPr>
+          <w:rFonts w:ascii="Times New Roman" w:hAnsi="Times New Roman" w:cs="Times New Roman"/>
+          <w:sz w:val="24"/>
+          <w:szCs w:val="24"/>
+        </w:rPr>
+        <w:t>communication</w:t>
+      </w:r>
+      <w:r>
+        <w:rPr>
+          <w:rFonts w:ascii="Times New Roman" w:hAnsi="Times New Roman" w:cs="Times New Roman"/>
+          <w:sz w:val="24"/>
+          <w:szCs w:val="24"/>
+        </w:rPr>
+        <w:t xml:space="preserve"> skill are difficulty that I face during my first internship. In data preprocessing step, I need to understand or identify specific pattern data and choose the right technical for applying to solve </w:t>
+      </w:r>
+      <w:r>
+        <w:rPr>
+          <w:rFonts w:ascii="Times New Roman" w:hAnsi="Times New Roman" w:cs="Times New Roman"/>
+          <w:sz w:val="24"/>
+          <w:szCs w:val="24"/>
         </w:rPr>
         <w:t>these issues</w:t>
       </w:r>
       <w:r>
         <w:rPr>
           <w:rFonts w:ascii="Times New Roman" w:hAnsi="Times New Roman" w:cs="Times New Roman"/>
+          <w:sz w:val="24"/>
+          <w:szCs w:val="24"/>
         </w:rPr>
         <w:t xml:space="preserve">. Moreover, I must do research on google and ask a favor from seniors at workplace to deal with this obstacle. Lack of experience initially, I must be flexibility and </w:t>
       </w:r>
@@ -13123,12 +13294,16 @@
         <w:rPr>
           <w:rStyle w:val="notion-enable-hover"/>
           <w:rFonts w:ascii="Times New Roman" w:hAnsi="Times New Roman" w:cs="Times New Roman"/>
+          <w:sz w:val="24"/>
+          <w:szCs w:val="24"/>
         </w:rPr>
         <w:t xml:space="preserve">ingenious in way interpreting my task, algorithm in cleaning dataset and collaborating to find solution from feedback my supervisor, advisor, and seniors </w:t>
       </w:r>
       <w:r>
         <w:rPr>
           <w:rFonts w:ascii="Times New Roman" w:hAnsi="Times New Roman" w:cs="Times New Roman"/>
+          <w:sz w:val="24"/>
+          <w:szCs w:val="24"/>
         </w:rPr>
         <w:t>to accommodate in environment workplace.</w:t>
       </w:r>
@@ -13179,7 +13354,43 @@
           <w:sz w:val="24"/>
           <w:szCs w:val="24"/>
         </w:rPr>
-        <w:t xml:space="preserve">Based on our data, the Jongdoeng Job website is the project's next step. Jongdoeng Job is a dashboard Job trending report web application that is </w:t>
+        <w:t xml:space="preserve">Based on our data, the </w:t>
+      </w:r>
+      <w:proofErr w:type="spellStart"/>
+      <w:r>
+        <w:rPr>
+          <w:rFonts w:ascii="Times New Roman" w:hAnsi="Times New Roman" w:cs="Times New Roman"/>
+          <w:sz w:val="24"/>
+          <w:szCs w:val="24"/>
+        </w:rPr>
+        <w:t>Jongdoeng</w:t>
+      </w:r>
+      <w:proofErr w:type="spellEnd"/>
+      <w:r>
+        <w:rPr>
+          <w:rFonts w:ascii="Times New Roman" w:hAnsi="Times New Roman" w:cs="Times New Roman"/>
+          <w:sz w:val="24"/>
+          <w:szCs w:val="24"/>
+        </w:rPr>
+        <w:t xml:space="preserve"> Job website is the project's next step. </w:t>
+      </w:r>
+      <w:proofErr w:type="spellStart"/>
+      <w:r>
+        <w:rPr>
+          <w:rFonts w:ascii="Times New Roman" w:hAnsi="Times New Roman" w:cs="Times New Roman"/>
+          <w:sz w:val="24"/>
+          <w:szCs w:val="24"/>
+        </w:rPr>
+        <w:t>Jongdoeng</w:t>
+      </w:r>
+      <w:proofErr w:type="spellEnd"/>
+      <w:r>
+        <w:rPr>
+          <w:rFonts w:ascii="Times New Roman" w:hAnsi="Times New Roman" w:cs="Times New Roman"/>
+          <w:sz w:val="24"/>
+          <w:szCs w:val="24"/>
+        </w:rPr>
+        <w:t xml:space="preserve"> Job is a dashboard Job trending report web application that is </w:t>
       </w:r>
       <w:r>
         <w:rPr>
@@ -13420,12 +13631,14 @@
         </w:rPr>
         <w:t xml:space="preserve">. I am grateful for the opportunity to develop myself by how to communication with </w:t>
       </w:r>
+      <w:proofErr w:type="gramStart"/>
       <w:r>
         <w:rPr>
           <w:rFonts w:ascii="Times New Roman" w:hAnsi="Times New Roman" w:cs="Times New Roman"/>
         </w:rPr>
         <w:t>advisor</w:t>
       </w:r>
+      <w:proofErr w:type="gramEnd"/>
       <w:r>
         <w:rPr>
           <w:rFonts w:ascii="Times New Roman" w:hAnsi="Times New Roman" w:cs="Times New Roman"/>
@@ -13454,7 +13667,14 @@
         <w:rPr>
           <w:rFonts w:ascii="Times New Roman" w:hAnsi="Times New Roman" w:cs="Times New Roman"/>
         </w:rPr>
-        <w:t xml:space="preserve"> improve my problem-solving skills and python coding skill especially new libraries such as Plot</w:t>
+        <w:t xml:space="preserve"> improve my problem-solving skills and python coding skill especially new libraries such as </w:t>
+      </w:r>
+      <w:proofErr w:type="spellStart"/>
+      <w:r>
+        <w:rPr>
+          <w:rFonts w:ascii="Times New Roman" w:hAnsi="Times New Roman" w:cs="Times New Roman"/>
+        </w:rPr>
+        <w:t>Plot</w:t>
       </w:r>
       <w:r>
         <w:rPr>
@@ -13466,7 +13686,28 @@
         <w:rPr>
           <w:rFonts w:ascii="Times New Roman" w:hAnsi="Times New Roman" w:cs="Times New Roman"/>
         </w:rPr>
-        <w:t>y, WordCloud, and SciPy that is used to execute in this project.</w:t>
+        <w:t>y</w:t>
+      </w:r>
+      <w:proofErr w:type="spellEnd"/>
+      <w:r>
+        <w:rPr>
+          <w:rFonts w:ascii="Times New Roman" w:hAnsi="Times New Roman" w:cs="Times New Roman"/>
+        </w:rPr>
+        <w:t xml:space="preserve">, </w:t>
+      </w:r>
+      <w:proofErr w:type="spellStart"/>
+      <w:r>
+        <w:rPr>
+          <w:rFonts w:ascii="Times New Roman" w:hAnsi="Times New Roman" w:cs="Times New Roman"/>
+        </w:rPr>
+        <w:t>WordCloud</w:t>
+      </w:r>
+      <w:proofErr w:type="spellEnd"/>
+      <w:r>
+        <w:rPr>
+          <w:rFonts w:ascii="Times New Roman" w:hAnsi="Times New Roman" w:cs="Times New Roman"/>
+        </w:rPr>
+        <w:t>, and SciPy that is used to execute in this project.</w:t>
       </w:r>
     </w:p>
     <w:p>

</xml_diff>